<commit_message>
Add instruction to request K-12 account
</commit_message>
<xml_diff>
--- a/units/1_unit/replit_teacher.docx
+++ b/units/1_unit/replit_teacher.docx
@@ -16,25 +16,7 @@
           <w:sz w:val="24"/>
           <w:szCs w:val="24"/>
         </w:rPr>
-        <w:t xml:space="preserve">Create a </w:t>
-      </w:r>
-      <w:r>
-        <w:rPr>
-          <w:b/>
-          <w:sz w:val="24"/>
-          <w:szCs w:val="24"/>
-        </w:rPr>
-        <w:t>repl.it</w:t>
-      </w:r>
-      <w:bookmarkStart w:id="0" w:name="_GoBack"/>
-      <w:bookmarkEnd w:id="0"/>
-      <w:r>
-        <w:rPr>
-          <w:b/>
-          <w:sz w:val="24"/>
-          <w:szCs w:val="24"/>
-        </w:rPr>
-        <w:t xml:space="preserve"> teacher account</w:t>
+        <w:t>Create a repl.it teacher account</w:t>
       </w:r>
     </w:p>
     <w:p>
@@ -305,6 +287,7 @@
         <w:rPr>
           <w:noProof/>
         </w:rPr>
+        <w:lastRenderedPageBreak/>
         <w:drawing>
           <wp:inline distT="0" distB="0" distL="0" distR="0" wp14:anchorId="3F8C56AE" wp14:editId="6D0DCC9F">
             <wp:extent cx="3170918" cy="2689860"/>
@@ -427,6 +410,7 @@
         <w:rPr>
           <w:noProof/>
         </w:rPr>
+        <w:lastRenderedPageBreak/>
         <w:drawing>
           <wp:inline distT="0" distB="0" distL="0" distR="0" wp14:anchorId="735EA5EC" wp14:editId="20786C64">
             <wp:extent cx="4268696" cy="3345180"/>
@@ -452,6 +436,148 @@
                     <a:xfrm>
                       <a:off x="0" y="0"/>
                       <a:ext cx="4271650" cy="3347495"/>
+                    </a:xfrm>
+                    <a:prstGeom prst="rect">
+                      <a:avLst/>
+                    </a:prstGeom>
+                  </pic:spPr>
+                </pic:pic>
+              </a:graphicData>
+            </a:graphic>
+          </wp:inline>
+        </w:drawing>
+      </w:r>
+      <w:r>
+        <w:br/>
+      </w:r>
+    </w:p>
+    <w:p>
+      <w:pPr>
+        <w:pStyle w:val="ListParagraph"/>
+        <w:numPr>
+          <w:ilvl w:val="0"/>
+          <w:numId w:val="1"/>
+        </w:numPr>
+      </w:pPr>
+      <w:r>
+        <w:t>Classroom teacher should s</w:t>
+      </w:r>
+      <w:r>
+        <w:t xml:space="preserve">ign up for a Classroom K-12 account by following the instructions on: </w:t>
+      </w:r>
+      <w:hyperlink r:id="rId14" w:history="1">
+        <w:r>
+          <w:rPr>
+            <w:rStyle w:val="Hyperlink"/>
+          </w:rPr>
+          <w:t>https://repl.it/account/checkout/k12_per_seat</w:t>
+        </w:r>
+      </w:hyperlink>
+      <w:r>
+        <w:t xml:space="preserve">. </w:t>
+      </w:r>
+      <w:r>
+        <w:br/>
+      </w:r>
+      <w:r>
+        <w:br/>
+      </w:r>
+      <w:r>
+        <w:rPr>
+          <w:noProof/>
+        </w:rPr>
+        <w:drawing>
+          <wp:inline distT="0" distB="0" distL="0" distR="0" wp14:anchorId="03455115" wp14:editId="174909FC">
+            <wp:extent cx="3284432" cy="3482340"/>
+            <wp:effectExtent l="0" t="0" r="0" b="3810"/>
+            <wp:docPr id="5" name="Picture 5"/>
+            <wp:cNvGraphicFramePr>
+              <a:graphicFrameLocks xmlns:a="http://schemas.openxmlformats.org/drawingml/2006/main" noChangeAspect="1"/>
+            </wp:cNvGraphicFramePr>
+            <a:graphic xmlns:a="http://schemas.openxmlformats.org/drawingml/2006/main">
+              <a:graphicData uri="http://schemas.openxmlformats.org/drawingml/2006/picture">
+                <pic:pic xmlns:pic="http://schemas.openxmlformats.org/drawingml/2006/picture">
+                  <pic:nvPicPr>
+                    <pic:cNvPr id="1" name=""/>
+                    <pic:cNvPicPr/>
+                  </pic:nvPicPr>
+                  <pic:blipFill>
+                    <a:blip r:embed="rId15"/>
+                    <a:stretch>
+                      <a:fillRect/>
+                    </a:stretch>
+                  </pic:blipFill>
+                  <pic:spPr>
+                    <a:xfrm>
+                      <a:off x="0" y="0"/>
+                      <a:ext cx="3289275" cy="3487475"/>
+                    </a:xfrm>
+                    <a:prstGeom prst="rect">
+                      <a:avLst/>
+                    </a:prstGeom>
+                  </pic:spPr>
+                </pic:pic>
+              </a:graphicData>
+            </a:graphic>
+          </wp:inline>
+        </w:drawing>
+      </w:r>
+      <w:r>
+        <w:br/>
+      </w:r>
+    </w:p>
+    <w:p>
+      <w:pPr>
+        <w:pStyle w:val="ListParagraph"/>
+        <w:numPr>
+          <w:ilvl w:val="0"/>
+          <w:numId w:val="1"/>
+        </w:numPr>
+      </w:pPr>
+      <w:r>
+        <w:t>After being approved for a K-12 Plan, you will be able to collaborate with your TEALS volunteers in the</w:t>
+      </w:r>
+      <w:bookmarkStart w:id="0" w:name="_GoBack"/>
+      <w:bookmarkEnd w:id="0"/>
+      <w:r>
+        <w:t xml:space="preserve"> classes you create:</w:t>
+      </w:r>
+      <w:r>
+        <w:br/>
+      </w:r>
+      <w:r>
+        <w:lastRenderedPageBreak/>
+        <w:br/>
+      </w:r>
+      <w:r>
+        <w:rPr>
+          <w:noProof/>
+        </w:rPr>
+        <w:drawing>
+          <wp:inline distT="0" distB="0" distL="0" distR="0" wp14:anchorId="197AEB8B" wp14:editId="36886784">
+            <wp:extent cx="3856333" cy="2324100"/>
+            <wp:effectExtent l="0" t="0" r="0" b="0"/>
+            <wp:docPr id="8" name="Picture 8"/>
+            <wp:cNvGraphicFramePr>
+              <a:graphicFrameLocks xmlns:a="http://schemas.openxmlformats.org/drawingml/2006/main" noChangeAspect="1"/>
+            </wp:cNvGraphicFramePr>
+            <a:graphic xmlns:a="http://schemas.openxmlformats.org/drawingml/2006/main">
+              <a:graphicData uri="http://schemas.openxmlformats.org/drawingml/2006/picture">
+                <pic:pic xmlns:pic="http://schemas.openxmlformats.org/drawingml/2006/picture">
+                  <pic:nvPicPr>
+                    <pic:cNvPr id="1" name=""/>
+                    <pic:cNvPicPr/>
+                  </pic:nvPicPr>
+                  <pic:blipFill>
+                    <a:blip r:embed="rId16"/>
+                    <a:stretch>
+                      <a:fillRect/>
+                    </a:stretch>
+                  </pic:blipFill>
+                  <pic:spPr>
+                    <a:xfrm>
+                      <a:off x="0" y="0"/>
+                      <a:ext cx="3864943" cy="2329289"/>
                     </a:xfrm>
                     <a:prstGeom prst="rect">
                       <a:avLst/>
@@ -1080,6 +1206,18 @@
       <w:u w:val="single"/>
     </w:rPr>
   </w:style>
+  <w:style w:type="character" w:styleId="UnresolvedMention">
+    <w:name w:val="Unresolved Mention"/>
+    <w:basedOn w:val="DefaultParagraphFont"/>
+    <w:uiPriority w:val="99"/>
+    <w:semiHidden/>
+    <w:unhideWhenUsed/>
+    <w:rsid w:val="00674ADB"/>
+    <w:rPr>
+      <w:color w:val="808080"/>
+      <w:shd w:val="clear" w:color="auto" w:fill="E6E6E6"/>
+    </w:rPr>
+  </w:style>
 </w:styles>
 </file>
 

</xml_diff>

<commit_message>
Fix wording on step 4 and 9
</commit_message>
<xml_diff>
--- a/units/1_unit/replit_teacher.docx
+++ b/units/1_unit/replit_teacher.docx
@@ -130,6 +130,9 @@
         <w:t>Enter your information for the account by filling out the "username", "email", "password", select "I'm a teacher" and click "Sign up"</w:t>
       </w:r>
       <w:r>
+        <w:t>.</w:t>
+      </w:r>
+      <w:r>
         <w:br/>
       </w:r>
       <w:r>
@@ -189,31 +192,7 @@
         </w:numPr>
       </w:pPr>
       <w:r>
-        <w:t xml:space="preserve">Enter "First name", "Last Name", and new "School or company name", </w:t>
-      </w:r>
-      <w:r>
-        <w:rPr>
-          <w:b/>
-        </w:rPr>
-        <w:t>press</w:t>
-      </w:r>
-      <w:r>
-        <w:rPr>
-          <w:b/>
-        </w:rPr>
-        <w:t xml:space="preserve"> enter</w:t>
-      </w:r>
-      <w:r>
-        <w:rPr>
-          <w:b/>
-        </w:rPr>
-        <w:t xml:space="preserve"> key</w:t>
-      </w:r>
-      <w:r>
-        <w:t xml:space="preserve"> in "School or company name" to create new school</w:t>
-      </w:r>
-      <w:r>
-        <w:t>.  Your students will search for the "School or company name" when they create their accounts.</w:t>
+        <w:t>Enter "First name", "Last Name", and a new "School or company name" for your class(es) (i.e. '[School]-TEALS [Class]). Press enter key in "School or company name" to create new school. Your students will search for the "School or company name" when they create their accounts.</w:t>
       </w:r>
       <w:r>
         <w:br/>
@@ -278,6 +257,9 @@
         <w:t>Enter "Select a country", "State or province", "City or Town" and click "save"</w:t>
       </w:r>
       <w:r>
+        <w:t>.</w:t>
+      </w:r>
+      <w:r>
         <w:br/>
       </w:r>
       <w:r>
@@ -340,6 +322,9 @@
         <w:t>Click "create classroom"</w:t>
       </w:r>
       <w:r>
+        <w:t>.</w:t>
+      </w:r>
+      <w:r>
         <w:br/>
       </w:r>
       <w:r>
@@ -399,6 +384,9 @@
       </w:pPr>
       <w:r>
         <w:t>From the Classroom page, you can create assignments and invite students</w:t>
+      </w:r>
+      <w:r>
+        <w:t>.</w:t>
       </w:r>
       <w:r>
         <w:br/>
@@ -535,13 +523,13 @@
         </w:numPr>
       </w:pPr>
       <w:r>
-        <w:t>After being approved for a K-12 Plan, you will be able to collaborate with your TEALS volunteers in the</w:t>
+        <w:t>After being approved for a K-12 Plan, you will be able to collaborate with your TEALS volun</w:t>
+      </w:r>
+      <w:r>
+        <w:t>teers in the classes you create.  Click "Collaborate" to invite your volunteers to the class:</w:t>
       </w:r>
       <w:bookmarkStart w:id="0" w:name="_GoBack"/>
       <w:bookmarkEnd w:id="0"/>
-      <w:r>
-        <w:t xml:space="preserve"> classes you create:</w:t>
-      </w:r>
       <w:r>
         <w:br/>
       </w:r>
@@ -596,10 +584,6 @@
     <w:p>
       <w:pPr>
         <w:pStyle w:val="ListParagraph"/>
-        <w:numPr>
-          <w:ilvl w:val="0"/>
-          <w:numId w:val="1"/>
-        </w:numPr>
       </w:pPr>
     </w:p>
     <w:sectPr>

</xml_diff>